<commit_message>
Guest buyer use cases finished, white diagram touch ups
</commit_message>
<xml_diff>
--- a/Guest buyer- Use Cases detailed.docx
+++ b/Guest buyer- Use Cases detailed.docx
@@ -67,7 +67,27 @@
       </w:r>
       <w:r>
         <w:br/>
-        <w:t>pre conditions:</w:t>
+      </w:r>
+      <w:r>
+        <w:rPr>
+          <w:u w:val="single"/>
+        </w:rPr>
+        <w:t>pre</w:t>
+      </w:r>
+      <w:r>
+        <w:rPr>
+          <w:u w:val="single"/>
+        </w:rPr>
+        <w:t>-</w:t>
+      </w:r>
+      <w:r>
+        <w:rPr>
+          <w:u w:val="single"/>
+        </w:rPr>
+        <w:t>conditions</w:t>
+      </w:r>
+      <w:r>
+        <w:t>:</w:t>
       </w:r>
     </w:p>
     <w:p>
@@ -90,7 +110,13 @@
         <w:bidi w:val="0"/>
       </w:pPr>
       <w:r>
-        <w:t>Post conditions:</w:t>
+        <w:rPr>
+          <w:u w:val="single"/>
+        </w:rPr>
+        <w:t>Post conditions</w:t>
+      </w:r>
+      <w:r>
+        <w:t>:</w:t>
       </w:r>
     </w:p>
     <w:p>
@@ -113,7 +139,13 @@
         <w:bidi w:val="0"/>
       </w:pPr>
       <w:r>
-        <w:t>Description:</w:t>
+        <w:rPr>
+          <w:u w:val="single"/>
+        </w:rPr>
+        <w:t>Description</w:t>
+      </w:r>
+      <w:r>
+        <w:t>:</w:t>
       </w:r>
     </w:p>
     <w:p>
@@ -130,7 +162,9 @@
         <w:bidi w:val="0"/>
         <w:jc w:val="both"/>
       </w:pPr>
-    </w:p>
+      <w:bookmarkStart w:id="0" w:name="_GoBack"/>
+    </w:p>
+    <w:bookmarkEnd w:id="0"/>
     <w:p>
       <w:pPr>
         <w:pStyle w:val="a4"/>
@@ -141,21 +175,7 @@
           <w:b/>
           <w:bCs/>
         </w:rPr>
-        <w:t>2.</w:t>
-      </w:r>
-      <w:r>
-        <w:rPr>
-          <w:b/>
-          <w:bCs/>
-        </w:rPr>
-        <w:t>2</w:t>
-      </w:r>
-      <w:r>
-        <w:rPr>
-          <w:b/>
-          <w:bCs/>
-        </w:rPr>
-        <w:t>:</w:t>
+        <w:t>2.2:</w:t>
       </w:r>
       <w:r>
         <w:rPr>
@@ -186,7 +206,25 @@
         <w:br/>
       </w:r>
       <w:r>
-        <w:t>pre conditions:</w:t>
+        <w:rPr>
+          <w:u w:val="single"/>
+        </w:rPr>
+        <w:t>pre</w:t>
+      </w:r>
+      <w:r>
+        <w:rPr>
+          <w:u w:val="single"/>
+        </w:rPr>
+        <w:t>-</w:t>
+      </w:r>
+      <w:r>
+        <w:rPr>
+          <w:u w:val="single"/>
+        </w:rPr>
+        <w:t>conditions</w:t>
+      </w:r>
+      <w:r>
+        <w:t>:</w:t>
       </w:r>
     </w:p>
     <w:p>
@@ -200,6 +238,9 @@
         <w:jc w:val="both"/>
       </w:pPr>
       <w:r>
+        <w:t xml:space="preserve">Guest </w:t>
+      </w:r>
+      <w:r>
         <w:t>User is Online</w:t>
       </w:r>
     </w:p>
@@ -209,7 +250,13 @@
         <w:bidi w:val="0"/>
       </w:pPr>
       <w:r>
-        <w:t>Post conditions:</w:t>
+        <w:rPr>
+          <w:u w:val="single"/>
+        </w:rPr>
+        <w:t>Post conditions</w:t>
+      </w:r>
+      <w:r>
+        <w:t>:</w:t>
       </w:r>
     </w:p>
     <w:p>
@@ -223,6 +270,9 @@
         <w:jc w:val="both"/>
       </w:pPr>
       <w:r>
+        <w:t xml:space="preserve">Guest </w:t>
+      </w:r>
+      <w:r>
         <w:t xml:space="preserve">User is offline </w:t>
       </w:r>
     </w:p>
@@ -232,16 +282,28 @@
         <w:bidi w:val="0"/>
       </w:pPr>
       <w:r>
-        <w:t>Description:</w:t>
-      </w:r>
-    </w:p>
-    <w:p>
-      <w:pPr>
-        <w:bidi w:val="0"/>
-        <w:jc w:val="both"/>
-      </w:pPr>
-      <w:r>
-        <w:t>Logged user exited the system.</w:t>
+        <w:rPr>
+          <w:u w:val="single"/>
+        </w:rPr>
+        <w:t>Description</w:t>
+      </w:r>
+      <w:r>
+        <w:t>:</w:t>
+      </w:r>
+    </w:p>
+    <w:p>
+      <w:pPr>
+        <w:bidi w:val="0"/>
+        <w:jc w:val="both"/>
+      </w:pPr>
+      <w:r>
+        <w:t>Online</w:t>
+      </w:r>
+      <w:r>
+        <w:t xml:space="preserve"> Guest</w:t>
+      </w:r>
+      <w:r>
+        <w:t xml:space="preserve"> user exited the system.</w:t>
       </w:r>
     </w:p>
     <w:p>
@@ -260,21 +322,7 @@
           <w:b/>
           <w:bCs/>
         </w:rPr>
-        <w:t>2.</w:t>
-      </w:r>
-      <w:r>
-        <w:rPr>
-          <w:b/>
-          <w:bCs/>
-        </w:rPr>
-        <w:t>3</w:t>
-      </w:r>
-      <w:r>
-        <w:rPr>
-          <w:b/>
-          <w:bCs/>
-        </w:rPr>
-        <w:t>:</w:t>
+        <w:t>2.3:</w:t>
       </w:r>
       <w:r>
         <w:t xml:space="preserve"> </w:t>
@@ -295,7 +343,27 @@
       </w:r>
       <w:r>
         <w:br/>
-        <w:t>pre conditions:</w:t>
+      </w:r>
+      <w:r>
+        <w:rPr>
+          <w:u w:val="single"/>
+        </w:rPr>
+        <w:t>pre</w:t>
+      </w:r>
+      <w:r>
+        <w:rPr>
+          <w:u w:val="single"/>
+        </w:rPr>
+        <w:t>-</w:t>
+      </w:r>
+      <w:r>
+        <w:rPr>
+          <w:u w:val="single"/>
+        </w:rPr>
+        <w:t>conditions</w:t>
+      </w:r>
+      <w:r>
+        <w:t>:</w:t>
       </w:r>
     </w:p>
     <w:p>
@@ -318,7 +386,13 @@
         <w:bidi w:val="0"/>
       </w:pPr>
       <w:r>
-        <w:t>Post conditions:</w:t>
+        <w:rPr>
+          <w:u w:val="single"/>
+        </w:rPr>
+        <w:t>Post conditions</w:t>
+      </w:r>
+      <w:r>
+        <w:t>:</w:t>
       </w:r>
     </w:p>
     <w:p>
@@ -341,7 +415,13 @@
         <w:bidi w:val="0"/>
       </w:pPr>
       <w:r>
-        <w:t>Description:</w:t>
+        <w:rPr>
+          <w:u w:val="single"/>
+        </w:rPr>
+        <w:t>Description</w:t>
+      </w:r>
+      <w:r>
+        <w:t>:</w:t>
       </w:r>
     </w:p>
     <w:p>
@@ -373,21 +453,7 @@
           <w:b/>
           <w:bCs/>
         </w:rPr>
-        <w:t>2.</w:t>
-      </w:r>
-      <w:r>
-        <w:rPr>
-          <w:b/>
-          <w:bCs/>
-        </w:rPr>
-        <w:t>4</w:t>
-      </w:r>
-      <w:r>
-        <w:rPr>
-          <w:b/>
-          <w:bCs/>
-        </w:rPr>
-        <w:t>:</w:t>
+        <w:t>2.4:</w:t>
       </w:r>
       <w:r>
         <w:rPr>
@@ -412,7 +478,27 @@
       </w:r>
       <w:r>
         <w:br/>
-        <w:t>pre conditions:</w:t>
+      </w:r>
+      <w:r>
+        <w:rPr>
+          <w:u w:val="single"/>
+        </w:rPr>
+        <w:t>pre</w:t>
+      </w:r>
+      <w:r>
+        <w:rPr>
+          <w:u w:val="single"/>
+        </w:rPr>
+        <w:t>-</w:t>
+      </w:r>
+      <w:r>
+        <w:rPr>
+          <w:u w:val="single"/>
+        </w:rPr>
+        <w:t>conditions</w:t>
+      </w:r>
+      <w:r>
+        <w:t>:</w:t>
       </w:r>
     </w:p>
     <w:p>
@@ -426,7 +512,10 @@
         <w:jc w:val="both"/>
       </w:pPr>
       <w:r>
-        <w:t>No logged on users in current session</w:t>
+        <w:t>No logged on user</w:t>
+      </w:r>
+      <w:r>
+        <w:t xml:space="preserve"> in current session</w:t>
       </w:r>
     </w:p>
     <w:p>
@@ -435,7 +524,13 @@
         <w:bidi w:val="0"/>
       </w:pPr>
       <w:r>
-        <w:t>Post conditions:</w:t>
+        <w:rPr>
+          <w:u w:val="single"/>
+        </w:rPr>
+        <w:t>Post conditions</w:t>
+      </w:r>
+      <w:r>
+        <w:t>:</w:t>
       </w:r>
     </w:p>
     <w:p>
@@ -458,7 +553,13 @@
         <w:jc w:val="both"/>
       </w:pPr>
       <w:r>
-        <w:t>Description:</w:t>
+        <w:rPr>
+          <w:u w:val="single"/>
+        </w:rPr>
+        <w:t>Description</w:t>
+      </w:r>
+      <w:r>
+        <w:t>:</w:t>
       </w:r>
       <w:r>
         <w:br/>
@@ -469,7 +570,13 @@
       </w:r>
       <w:r>
         <w:br/>
-        <w:t xml:space="preserve">The trading system checks if the username and password matches, if so the User is changes his state to logged on, else </w:t>
+        <w:t>The trading system checks if the username and pas</w:t>
+      </w:r>
+      <w:r>
+        <w:t>sword matches, if so the User</w:t>
+      </w:r>
+      <w:r>
+        <w:t xml:space="preserve"> changes his state to logged on, else </w:t>
       </w:r>
       <w:r>
         <w:t>error message is sent to the user.</w:t>
@@ -498,21 +605,7 @@
           <w:bCs/>
         </w:rPr>
         <w:lastRenderedPageBreak/>
-        <w:t>2.</w:t>
-      </w:r>
-      <w:r>
-        <w:rPr>
-          <w:b/>
-          <w:bCs/>
-        </w:rPr>
-        <w:t>5</w:t>
-      </w:r>
-      <w:r>
-        <w:rPr>
-          <w:b/>
-          <w:bCs/>
-        </w:rPr>
-        <w:t>:</w:t>
+        <w:t>2.5:</w:t>
       </w:r>
       <w:r>
         <w:rPr>
@@ -560,6 +653,9 @@
         <w:br/>
       </w:r>
       <w:r>
+        <w:rPr>
+          <w:u w:val="single"/>
+        </w:rPr>
         <w:t>pre-conditions</w:t>
       </w:r>
       <w:r>
@@ -577,7 +673,7 @@
         <w:jc w:val="both"/>
       </w:pPr>
       <w:r>
-        <w:t>None</w:t>
+        <w:t>The store exists in the system.</w:t>
       </w:r>
     </w:p>
     <w:p>
@@ -586,10 +682,10 @@
         <w:bidi w:val="0"/>
       </w:pPr>
       <w:r>
-        <w:t xml:space="preserve">Post </w:t>
-      </w:r>
-      <w:r>
-        <w:t>conditions</w:t>
+        <w:rPr>
+          <w:u w:val="single"/>
+        </w:rPr>
+        <w:t>Post conditions</w:t>
       </w:r>
       <w:r>
         <w:t>:</w:t>
@@ -615,7 +711,13 @@
         <w:jc w:val="both"/>
       </w:pPr>
       <w:r>
-        <w:t>Description:</w:t>
+        <w:rPr>
+          <w:u w:val="single"/>
+        </w:rPr>
+        <w:t>Description</w:t>
+      </w:r>
+      <w:r>
+        <w:t>:</w:t>
       </w:r>
       <w:r>
         <w:br/>
@@ -687,13 +789,33 @@
           <w:b/>
           <w:bCs/>
         </w:rPr>
-        <w:t>, the products can be filtered some parameters.</w:t>
+        <w:t xml:space="preserve">, the products can be filtered </w:t>
+      </w:r>
+      <w:r>
+        <w:rPr>
+          <w:b/>
+          <w:bCs/>
+        </w:rPr>
+        <w:t xml:space="preserve">by </w:t>
+      </w:r>
+      <w:r>
+        <w:rPr>
+          <w:b/>
+          <w:bCs/>
+        </w:rPr>
+        <w:t>some parameters.</w:t>
       </w:r>
       <w:r>
         <w:br/>
       </w:r>
       <w:r>
-        <w:t>pre-conditions:</w:t>
+        <w:rPr>
+          <w:u w:val="single"/>
+        </w:rPr>
+        <w:t>pre-conditions</w:t>
+      </w:r>
+      <w:r>
+        <w:t>:</w:t>
       </w:r>
     </w:p>
     <w:p>
@@ -716,10 +838,10 @@
         <w:bidi w:val="0"/>
       </w:pPr>
       <w:r>
-        <w:t xml:space="preserve">Post </w:t>
-      </w:r>
-      <w:r>
-        <w:t>conditions</w:t>
+        <w:rPr>
+          <w:u w:val="single"/>
+        </w:rPr>
+        <w:t>Post conditions</w:t>
       </w:r>
       <w:r>
         <w:t>:</w:t>
@@ -748,7 +870,13 @@
         <w:jc w:val="both"/>
       </w:pPr>
       <w:r>
-        <w:t>Description:</w:t>
+        <w:rPr>
+          <w:u w:val="single"/>
+        </w:rPr>
+        <w:t>Description</w:t>
+      </w:r>
+      <w:r>
+        <w:t>:</w:t>
       </w:r>
       <w:r>
         <w:br/>
@@ -825,6 +953,9 @@
         <w:br/>
       </w:r>
       <w:r>
+        <w:rPr>
+          <w:u w:val="single"/>
+        </w:rPr>
         <w:t>pre-conditions</w:t>
       </w:r>
       <w:r>
@@ -851,7 +982,13 @@
         <w:bidi w:val="0"/>
       </w:pPr>
       <w:r>
-        <w:t>Post conditions:</w:t>
+        <w:rPr>
+          <w:u w:val="single"/>
+        </w:rPr>
+        <w:t>Post conditions</w:t>
+      </w:r>
+      <w:r>
+        <w:t>:</w:t>
       </w:r>
     </w:p>
     <w:p>
@@ -874,7 +1011,13 @@
         <w:jc w:val="both"/>
       </w:pPr>
       <w:r>
-        <w:t>Description:</w:t>
+        <w:rPr>
+          <w:u w:val="single"/>
+        </w:rPr>
+        <w:t>Description</w:t>
+      </w:r>
+      <w:r>
+        <w:t>:</w:t>
       </w:r>
       <w:r>
         <w:br/>
@@ -905,7 +1048,13 @@
         <w:t xml:space="preserve">cart is added to his </w:t>
       </w:r>
       <w:r>
-        <w:t>shopping-cart and the products are added to the store-cart. If the user already has store-cart to this store the products are added to it.</w:t>
+        <w:t>shopping-cart and the products are added to the store-cart. If the user already has store-cart to this store</w:t>
+      </w:r>
+      <w:r>
+        <w:t>,</w:t>
+      </w:r>
+      <w:r>
+        <w:t xml:space="preserve"> the products are added to it.</w:t>
       </w:r>
     </w:p>
     <w:p>
@@ -958,6 +1107,9 @@
         <w:br/>
       </w:r>
       <w:r>
+        <w:rPr>
+          <w:u w:val="single"/>
+        </w:rPr>
         <w:t>pre-conditions</w:t>
       </w:r>
       <w:r>
@@ -984,7 +1136,13 @@
         <w:bidi w:val="0"/>
       </w:pPr>
       <w:r>
-        <w:t>Post conditions:</w:t>
+        <w:rPr>
+          <w:u w:val="single"/>
+        </w:rPr>
+        <w:t>Post conditions</w:t>
+      </w:r>
+      <w:r>
+        <w:t>:</w:t>
       </w:r>
     </w:p>
     <w:p>
@@ -1006,7 +1164,13 @@
         <w:bidi w:val="0"/>
       </w:pPr>
       <w:r>
-        <w:t>Description:</w:t>
+        <w:rPr>
+          <w:u w:val="single"/>
+        </w:rPr>
+        <w:t>Description</w:t>
+      </w:r>
+      <w:r>
+        <w:t>:</w:t>
       </w:r>
       <w:r>
         <w:br/>
@@ -1101,7 +1265,15 @@
       </w:r>
       <w:r>
         <w:br/>
-        <w:t>pre-conditions:</w:t>
+      </w:r>
+      <w:r>
+        <w:rPr>
+          <w:u w:val="single"/>
+        </w:rPr>
+        <w:t>pre-conditions</w:t>
+      </w:r>
+      <w:r>
+        <w:t>:</w:t>
       </w:r>
     </w:p>
     <w:p>
@@ -1124,7 +1296,13 @@
         <w:bidi w:val="0"/>
       </w:pPr>
       <w:r>
-        <w:t>Post conditions:</w:t>
+        <w:rPr>
+          <w:u w:val="single"/>
+        </w:rPr>
+        <w:t>Post conditions</w:t>
+      </w:r>
+      <w:r>
+        <w:t>:</w:t>
       </w:r>
     </w:p>
     <w:p>
@@ -1146,12 +1324,16 @@
         <w:bidi w:val="0"/>
       </w:pPr>
       <w:r>
-        <w:t>Description:</w:t>
+        <w:rPr>
+          <w:u w:val="single"/>
+        </w:rPr>
+        <w:t>Description</w:t>
+      </w:r>
+      <w:r>
+        <w:t>:</w:t>
       </w:r>
       <w:r>
         <w:br/>
-      </w:r>
-      <w:r>
         <w:t>Guest user asks to edit his shopping-</w:t>
       </w:r>
       <w:r>
@@ -1210,6 +1392,9 @@
         <w:br/>
       </w:r>
       <w:r>
+        <w:rPr>
+          <w:u w:val="single"/>
+        </w:rPr>
         <w:t>pre-conditions</w:t>
       </w:r>
       <w:r>
@@ -1236,7 +1421,13 @@
         <w:bidi w:val="0"/>
       </w:pPr>
       <w:r>
-        <w:t>Post conditions:</w:t>
+        <w:rPr>
+          <w:u w:val="single"/>
+        </w:rPr>
+        <w:t>Post conditions</w:t>
+      </w:r>
+      <w:r>
+        <w:t>:</w:t>
       </w:r>
     </w:p>
     <w:p>
@@ -1265,7 +1456,13 @@
         <w:jc w:val="both"/>
       </w:pPr>
       <w:r>
-        <w:t>Description:</w:t>
+        <w:rPr>
+          <w:u w:val="single"/>
+        </w:rPr>
+        <w:t>Description</w:t>
+      </w:r>
+      <w:r>
+        <w:t>:</w:t>
       </w:r>
       <w:r>
         <w:br/>
@@ -1301,8 +1498,40 @@
       <w:r>
         <w:t>tems and waits for its response. If the payment has been approved the user's store-cart and the store's inventory are updated.</w:t>
       </w:r>
-      <w:bookmarkStart w:id="0" w:name="_GoBack"/>
-      <w:bookmarkEnd w:id="0"/>
+    </w:p>
+    <w:p>
+      <w:pPr>
+        <w:bidi w:val="0"/>
+        <w:jc w:val="both"/>
+      </w:pPr>
+    </w:p>
+    <w:p>
+      <w:pPr>
+        <w:bidi w:val="0"/>
+      </w:pPr>
+      <w:r>
+        <w:rPr>
+          <w:u w:val="single"/>
+        </w:rPr>
+        <w:t>Glossary</w:t>
+      </w:r>
+      <w:r>
+        <w:t>:</w:t>
+      </w:r>
+      <w:r>
+        <w:br/>
+      </w:r>
+      <w:r>
+        <w:t>Online User –  the active user in the current session, can be logged in user or guest user.</w:t>
+      </w:r>
+      <w:r>
+        <w:br/>
+        <w:t>Store-cart – the user's cart of products from specific store.</w:t>
+      </w:r>
+      <w:r>
+        <w:br/>
+        <w:t>shopping-cart – all of the user's store-carts.</w:t>
+      </w:r>
     </w:p>
     <w:sectPr>
       <w:pgSz w:w="11906" w:h="16838"/>

</xml_diff>